<commit_message>
edited scripts for legend
</commit_message>
<xml_diff>
--- a/Version3_List.docx
+++ b/Version3_List.docx
@@ -18,7 +18,7 @@
             <wp:positionV relativeFrom="paragraph">
               <wp:posOffset>-151765</wp:posOffset>
             </wp:positionV>
-            <wp:extent cx="7772400" cy="751840"/>
+            <wp:extent cx="7772400" cy="606425"/>
             <wp:effectExtent l="0" t="0" r="0" b="0"/>
             <wp:wrapSquare wrapText="largest"/>
             <wp:docPr id="1" name="Object1" descr=""/>
@@ -36,6 +36,7 @@
                   </pic:nvPicPr>
                   <pic:blipFill>
                     <a:blip r:embed="rId2"/>
+                    <a:srcRect l="0" t="19349" r="0" b="0"/>
                     <a:stretch>
                       <a:fillRect/>
                     </a:stretch>
@@ -43,7 +44,7 @@
                   <pic:spPr bwMode="auto">
                     <a:xfrm>
                       <a:off x="0" y="0"/>
-                      <a:ext cx="7772400" cy="751840"/>
+                      <a:ext cx="7772400" cy="606425"/>
                     </a:xfrm>
                     <a:prstGeom prst="rect">
                       <a:avLst/>
@@ -220,11 +221,7 @@
       </w:pPr>
       <w:r>
         <w:rPr/>
-        <w:t xml:space="preserve">ArithmeticExpln </w:t>
-      </w:r>
-      <w:r>
-        <w:rPr/>
-        <w:t>CC</w:t>
+        <w:t>ArithmeticExpln CC</w:t>
       </w:r>
     </w:p>
     <w:p>
@@ -342,11 +339,7 @@
       </w:pPr>
       <w:r>
         <w:rPr/>
-        <w:t xml:space="preserve">ArithmeticExpln </w:t>
-      </w:r>
-      <w:r>
-        <w:rPr/>
-        <w:t>K12</w:t>
+        <w:t>ArithmeticExpln K12</w:t>
       </w:r>
     </w:p>
     <w:p>
@@ -419,11 +412,7 @@
       </w:pPr>
       <w:r>
         <w:rPr/>
-        <w:t xml:space="preserve">ArithmeticExpln </w:t>
-      </w:r>
-      <w:r>
-        <w:rPr/>
-        <w:t>UG</w:t>
+        <w:t>ArithmeticExpln UG</w:t>
       </w:r>
     </w:p>
     <w:p>
@@ -3678,6 +3667,7 @@
     <w:rPrDefault>
       <w:rPr>
         <w:rFonts w:ascii="Liberation Serif" w:hAnsi="Liberation Serif" w:eastAsia="Noto Sans CJK SC Regular" w:cs="FreeSans"/>
+        <w:sz w:val="20"/>
         <w:szCs w:val="24"/>
         <w:lang w:val="en-US" w:eastAsia="zh-CN" w:bidi="hi-IN"/>
       </w:rPr>

</xml_diff>